<commit_message>
add computer vision lectures
</commit_message>
<xml_diff>
--- a/Preliminary research ethics checklist.docx
+++ b/Preliminary research ethics checklist.docx
@@ -854,7 +854,7 @@
           <w:insideH w:val="single" w:sz="4" w:space="0" w:color="auto"/>
           <w:insideV w:val="single" w:sz="4" w:space="0" w:color="auto"/>
         </w:tblBorders>
-        <w:tblLook w:val="00BF" w:firstRow="1" w:lastRow="0" w:firstColumn="1" w:lastColumn="0" w:noHBand="0" w:noVBand="0"/>
+        <w:tblLook w:val="00A0" w:firstRow="1" w:lastRow="0" w:firstColumn="1" w:lastColumn="0" w:noHBand="0" w:noVBand="0"/>
       </w:tblPr>
       <w:tblGrid>
         <w:gridCol w:w="2407"/>
@@ -1167,6 +1167,7 @@
               <w14:uncheckedState w14:val="2610" w14:font="MS Gothic"/>
             </w14:checkbox>
           </w:sdtPr>
+          <w:sdtEndPr/>
           <w:sdtContent>
             <w:tc>
               <w:tcPr>
@@ -1206,11 +1207,12 @@
             </w:rPr>
             <w:id w:val="-730006982"/>
             <w14:checkbox>
-              <w14:checked w14:val="0"/>
+              <w14:checked w14:val="1"/>
               <w14:checkedState w14:val="00FE" w14:font="Wingdings"/>
               <w14:uncheckedState w14:val="2610" w14:font="MS Gothic"/>
             </w14:checkbox>
           </w:sdtPr>
+          <w:sdtEndPr/>
           <w:sdtContent>
             <w:tc>
               <w:tcPr>
@@ -1231,11 +1233,11 @@
                 </w:pPr>
                 <w:r>
                   <w:rPr>
-                    <w:rFonts w:ascii="MS Gothic" w:eastAsia="MS Gothic" w:hAnsi="MS Gothic" w:cs="Arial" w:hint="eastAsia"/>
+                    <w:rFonts w:ascii="Arial" w:hAnsi="Arial" w:cs="Arial"/>
                     <w:sz w:val="20"/>
                     <w:szCs w:val="20"/>
                   </w:rPr>
-                  <w:t>☐</w:t>
+                  <w:sym w:font="Wingdings" w:char="F0FE"/>
                 </w:r>
               </w:p>
             </w:tc>
@@ -1343,7 +1345,25 @@
                   <w:sz w:val="20"/>
                   <w:szCs w:val="18"/>
                 </w:rPr>
-                <w:t>CS Intranet/Workspace</w:t>
+                <w:t>CS Intranet/W</w:t>
+              </w:r>
+              <w:r>
+                <w:rPr>
+                  <w:rStyle w:val="Hyperlink"/>
+                  <w:rFonts w:ascii="Arial" w:hAnsi="Arial" w:cs="Arial"/>
+                  <w:sz w:val="20"/>
+                  <w:szCs w:val="18"/>
+                </w:rPr>
+                <w:t>o</w:t>
+              </w:r>
+              <w:r>
+                <w:rPr>
+                  <w:rStyle w:val="Hyperlink"/>
+                  <w:rFonts w:ascii="Arial" w:hAnsi="Arial" w:cs="Arial"/>
+                  <w:sz w:val="20"/>
+                  <w:szCs w:val="18"/>
+                </w:rPr>
+                <w:t>rkspace</w:t>
               </w:r>
             </w:hyperlink>
             <w:r>
@@ -1370,6 +1390,7 @@
               <w14:uncheckedState w14:val="2610" w14:font="MS Gothic"/>
             </w14:checkbox>
           </w:sdtPr>
+          <w:sdtEndPr/>
           <w:sdtContent>
             <w:tc>
               <w:tcPr>
@@ -1409,11 +1430,12 @@
             </w:rPr>
             <w:id w:val="-409847671"/>
             <w14:checkbox>
-              <w14:checked w14:val="0"/>
+              <w14:checked w14:val="1"/>
               <w14:checkedState w14:val="00FE" w14:font="Wingdings"/>
               <w14:uncheckedState w14:val="2610" w14:font="MS Gothic"/>
             </w14:checkbox>
           </w:sdtPr>
+          <w:sdtEndPr/>
           <w:sdtContent>
             <w:tc>
               <w:tcPr>
@@ -1434,11 +1456,11 @@
                 </w:pPr>
                 <w:r>
                   <w:rPr>
-                    <w:rFonts w:ascii="MS Gothic" w:eastAsia="MS Gothic" w:hAnsi="MS Gothic" w:cs="Arial" w:hint="eastAsia"/>
+                    <w:rFonts w:ascii="Arial" w:hAnsi="Arial" w:cs="Arial"/>
                     <w:sz w:val="20"/>
                     <w:szCs w:val="20"/>
                   </w:rPr>
-                  <w:t>☐</w:t>
+                  <w:sym w:font="Wingdings" w:char="F0FE"/>
                 </w:r>
               </w:p>
             </w:tc>
@@ -1538,6 +1560,7 @@
               <w14:uncheckedState w14:val="2610" w14:font="MS Gothic"/>
             </w14:checkbox>
           </w:sdtPr>
+          <w:sdtEndPr/>
           <w:sdtContent>
             <w:tc>
               <w:tcPr>
@@ -1582,6 +1605,7 @@
               <w14:uncheckedState w14:val="2610" w14:font="MS Gothic"/>
             </w14:checkbox>
           </w:sdtPr>
+          <w:sdtEndPr/>
           <w:sdtContent>
             <w:tc>
               <w:tcPr>
@@ -1794,6 +1818,7 @@
                   <w14:uncheckedState w14:val="2610" w14:font="MS Gothic"/>
                 </w14:checkbox>
               </w:sdtPr>
+              <w:sdtEndPr/>
               <w:sdtContent>
                 <w:r>
                   <w:rPr>
@@ -1914,6 +1939,69 @@
                 <w:szCs w:val="20"/>
               </w:rPr>
             </w:pPr>
+            <w:r>
+              <w:rPr>
+                <w:rFonts w:ascii="Arial" w:hAnsi="Arial" w:cs="Arial"/>
+                <w:noProof/>
+                <w:sz w:val="20"/>
+                <w:szCs w:val="20"/>
+              </w:rPr>
+              <w:drawing>
+                <wp:anchor distT="0" distB="0" distL="114300" distR="114300" simplePos="0" relativeHeight="251658752" behindDoc="0" locked="0" layoutInCell="1" allowOverlap="1" wp14:anchorId="08EF4FF8" wp14:editId="288E2082">
+                  <wp:simplePos x="0" y="0"/>
+                  <wp:positionH relativeFrom="column">
+                    <wp:posOffset>1962785</wp:posOffset>
+                  </wp:positionH>
+                  <wp:positionV relativeFrom="paragraph">
+                    <wp:posOffset>27940</wp:posOffset>
+                  </wp:positionV>
+                  <wp:extent cx="906780" cy="374650"/>
+                  <wp:effectExtent l="0" t="0" r="7620" b="6350"/>
+                  <wp:wrapNone/>
+                  <wp:docPr id="312896065" name="Picture 1" descr="A close-up of a signature&#10;&#10;Description automatically generated with medium confidence"/>
+                  <wp:cNvGraphicFramePr>
+                    <a:graphicFrameLocks xmlns:a="http://schemas.openxmlformats.org/drawingml/2006/main" noChangeAspect="1"/>
+                  </wp:cNvGraphicFramePr>
+                  <a:graphic xmlns:a="http://schemas.openxmlformats.org/drawingml/2006/main">
+                    <a:graphicData uri="http://schemas.openxmlformats.org/drawingml/2006/picture">
+                      <pic:pic xmlns:pic="http://schemas.openxmlformats.org/drawingml/2006/picture">
+                        <pic:nvPicPr>
+                          <pic:cNvPr id="312896065" name="Picture 1" descr="A close-up of a signature&#10;&#10;Description automatically generated with medium confidence"/>
+                          <pic:cNvPicPr/>
+                        </pic:nvPicPr>
+                        <pic:blipFill>
+                          <a:blip r:embed="rId10" cstate="print">
+                            <a:extLst>
+                              <a:ext uri="{28A0092B-C50C-407E-A947-70E740481C1C}">
+                                <a14:useLocalDpi xmlns:a14="http://schemas.microsoft.com/office/drawing/2010/main" val="0"/>
+                              </a:ext>
+                            </a:extLst>
+                          </a:blip>
+                          <a:stretch>
+                            <a:fillRect/>
+                          </a:stretch>
+                        </pic:blipFill>
+                        <pic:spPr>
+                          <a:xfrm>
+                            <a:off x="0" y="0"/>
+                            <a:ext cx="906780" cy="374650"/>
+                          </a:xfrm>
+                          <a:prstGeom prst="rect">
+                            <a:avLst/>
+                          </a:prstGeom>
+                        </pic:spPr>
+                      </pic:pic>
+                    </a:graphicData>
+                  </a:graphic>
+                  <wp14:sizeRelH relativeFrom="margin">
+                    <wp14:pctWidth>0</wp14:pctWidth>
+                  </wp14:sizeRelH>
+                  <wp14:sizeRelV relativeFrom="margin">
+                    <wp14:pctHeight>0</wp14:pctHeight>
+                  </wp14:sizeRelV>
+                </wp:anchor>
+              </w:drawing>
+            </w:r>
           </w:p>
           <w:p>
             <w:pPr>
@@ -1923,6 +2011,15 @@
                 <w:szCs w:val="20"/>
               </w:rPr>
             </w:pPr>
+          </w:p>
+          <w:p>
+            <w:pPr>
+              <w:rPr>
+                <w:rFonts w:ascii="Arial" w:hAnsi="Arial" w:cs="Arial"/>
+                <w:sz w:val="20"/>
+                <w:szCs w:val="20"/>
+              </w:rPr>
+            </w:pPr>
             <w:r>
               <w:rPr>
                 <w:rFonts w:ascii="Arial" w:hAnsi="Arial" w:cs="Arial"/>
@@ -1938,15 +2035,23 @@
                 <w:sz w:val="20"/>
                 <w:szCs w:val="20"/>
               </w:rPr>
-              <w:t>Joel Pointon</w:t>
-            </w:r>
-            <w:r>
-              <w:rPr>
-                <w:rFonts w:ascii="Arial" w:hAnsi="Arial" w:cs="Arial"/>
-                <w:sz w:val="20"/>
-                <w:szCs w:val="20"/>
-              </w:rPr>
-              <w:t xml:space="preserve">………………  </w:t>
+              <w:t>….</w:t>
+            </w:r>
+            <w:r>
+              <w:rPr>
+                <w:rFonts w:ascii="Arial" w:hAnsi="Arial" w:cs="Arial"/>
+                <w:sz w:val="20"/>
+                <w:szCs w:val="20"/>
+              </w:rPr>
+              <w:t>………………</w:t>
+            </w:r>
+            <w:r>
+              <w:rPr>
+                <w:rFonts w:ascii="Arial" w:hAnsi="Arial" w:cs="Arial"/>
+                <w:sz w:val="20"/>
+                <w:szCs w:val="20"/>
+              </w:rPr>
+              <w:t>…………………………</w:t>
             </w:r>
             <w:proofErr w:type="gramStart"/>
             <w:r>
@@ -1955,6 +2060,24 @@
                 <w:sz w:val="20"/>
                 <w:szCs w:val="20"/>
               </w:rPr>
+              <w:t>…..</w:t>
+            </w:r>
+            <w:proofErr w:type="gramEnd"/>
+            <w:r>
+              <w:rPr>
+                <w:rFonts w:ascii="Arial" w:hAnsi="Arial" w:cs="Arial"/>
+                <w:sz w:val="20"/>
+                <w:szCs w:val="20"/>
+              </w:rPr>
+              <w:t xml:space="preserve">  </w:t>
+            </w:r>
+            <w:proofErr w:type="gramStart"/>
+            <w:r>
+              <w:rPr>
+                <w:rFonts w:ascii="Arial" w:hAnsi="Arial" w:cs="Arial"/>
+                <w:sz w:val="20"/>
+                <w:szCs w:val="20"/>
+              </w:rPr>
               <w:t>Date:…</w:t>
             </w:r>
             <w:proofErr w:type="gramEnd"/>
@@ -1972,7 +2095,15 @@
                 <w:sz w:val="20"/>
                 <w:szCs w:val="20"/>
               </w:rPr>
-              <w:t>02/06/2323</w:t>
+              <w:t>14</w:t>
+            </w:r>
+            <w:r>
+              <w:rPr>
+                <w:rFonts w:ascii="Arial" w:hAnsi="Arial" w:cs="Arial"/>
+                <w:sz w:val="20"/>
+                <w:szCs w:val="20"/>
+              </w:rPr>
+              <w:t>/06/2323</w:t>
             </w:r>
             <w:r>
               <w:rPr>
@@ -2105,57 +2236,31 @@
               </w:rPr>
               <w:t xml:space="preserve">: </w:t>
             </w:r>
-            <w:r>
-              <w:rPr>
-                <w:rFonts w:ascii="Arial" w:hAnsi="Arial" w:cs="Arial"/>
-                <w:sz w:val="20"/>
-                <w:szCs w:val="18"/>
-              </w:rPr>
-              <w:fldChar w:fldCharType="begin">
-                <w:ffData>
-                  <w:name w:val="Check2"/>
-                  <w:enabled/>
-                  <w:calcOnExit w:val="0"/>
-                  <w:checkBox>
-                    <w:sizeAuto/>
-                    <w:default w:val="0"/>
-                  </w:checkBox>
-                </w:ffData>
-              </w:fldChar>
-            </w:r>
-            <w:bookmarkStart w:id="0" w:name="Check2"/>
-            <w:r>
-              <w:rPr>
-                <w:rFonts w:ascii="Arial" w:hAnsi="Arial" w:cs="Arial"/>
-                <w:sz w:val="20"/>
-                <w:szCs w:val="18"/>
-              </w:rPr>
-              <w:instrText xml:space="preserve"> FORMCHECKBOX </w:instrText>
-            </w:r>
-            <w:r>
-              <w:rPr>
-                <w:rFonts w:ascii="Arial" w:hAnsi="Arial" w:cs="Arial"/>
-                <w:sz w:val="20"/>
-                <w:szCs w:val="18"/>
-              </w:rPr>
-            </w:r>
-            <w:r>
-              <w:rPr>
-                <w:rFonts w:ascii="Arial" w:hAnsi="Arial" w:cs="Arial"/>
-                <w:sz w:val="20"/>
-                <w:szCs w:val="18"/>
-              </w:rPr>
-              <w:fldChar w:fldCharType="end"/>
-            </w:r>
-            <w:bookmarkEnd w:id="0"/>
-            <w:r>
-              <w:rPr>
-                <w:rFonts w:ascii="Arial" w:hAnsi="Arial" w:cs="Arial"/>
-                <w:sz w:val="20"/>
-                <w:szCs w:val="18"/>
-              </w:rPr>
-              <w:t xml:space="preserve"> </w:t>
-            </w:r>
+            <w:sdt>
+              <w:sdtPr>
+                <w:rPr>
+                  <w:rFonts w:ascii="Arial" w:hAnsi="Arial" w:cs="Arial"/>
+                  <w:sz w:val="20"/>
+                  <w:szCs w:val="20"/>
+                </w:rPr>
+                <w:id w:val="1602063963"/>
+                <w14:checkbox>
+                  <w14:checked w14:val="0"/>
+                  <w14:checkedState w14:val="00FE" w14:font="Wingdings"/>
+                  <w14:uncheckedState w14:val="2610" w14:font="MS Gothic"/>
+                </w14:checkbox>
+              </w:sdtPr>
+              <w:sdtContent>
+                <w:r>
+                  <w:rPr>
+                    <w:rFonts w:ascii="MS Gothic" w:eastAsia="MS Gothic" w:hAnsi="MS Gothic" w:cs="Arial" w:hint="eastAsia"/>
+                    <w:sz w:val="20"/>
+                    <w:szCs w:val="20"/>
+                  </w:rPr>
+                  <w:t>☐</w:t>
+                </w:r>
+              </w:sdtContent>
+            </w:sdt>
           </w:p>
           <w:p>
             <w:pPr>
@@ -2315,7 +2420,7 @@
               </w:rPr>
               <w:t xml:space="preserve"> the </w:t>
             </w:r>
-            <w:hyperlink r:id="rId10" w:history="1">
+            <w:hyperlink r:id="rId11" w:history="1">
               <w:r>
                 <w:rPr>
                   <w:rStyle w:val="Hyperlink"/>
@@ -2561,16 +2666,6 @@
         </w:rPr>
         <w:t>ollow the instructions provided by the module convenor to submit this form.</w:t>
       </w:r>
-    </w:p>
-    <w:p>
-      <w:pPr>
-        <w:rPr>
-          <w:rFonts w:ascii="Arial" w:hAnsi="Arial" w:cs="Arial"/>
-          <w:b/>
-          <w:sz w:val="20"/>
-          <w:szCs w:val="18"/>
-        </w:rPr>
-      </w:pPr>
     </w:p>
     <w:sectPr>
       <w:pgSz w:w="11906" w:h="16838"/>
@@ -3431,6 +3526,50 @@
     <w:lsdException w:name="Strong" w:qFormat="1"/>
     <w:lsdException w:name="Emphasis" w:qFormat="1"/>
     <w:lsdException w:name="HTML Preformatted" w:uiPriority="99"/>
+    <w:lsdException w:name="Normal Table" w:semiHidden="1" w:unhideWhenUsed="1"/>
+    <w:lsdException w:name="Table Simple 1" w:semiHidden="1" w:unhideWhenUsed="1"/>
+    <w:lsdException w:name="Table Simple 2" w:semiHidden="1" w:unhideWhenUsed="1"/>
+    <w:lsdException w:name="Table Simple 3" w:semiHidden="1" w:unhideWhenUsed="1"/>
+    <w:lsdException w:name="Table Classic 1" w:semiHidden="1" w:unhideWhenUsed="1"/>
+    <w:lsdException w:name="Table Classic 2" w:semiHidden="1" w:unhideWhenUsed="1"/>
+    <w:lsdException w:name="Table Classic 3" w:semiHidden="1" w:unhideWhenUsed="1"/>
+    <w:lsdException w:name="Table Classic 4" w:semiHidden="1" w:unhideWhenUsed="1"/>
+    <w:lsdException w:name="Table Colorful 1" w:semiHidden="1" w:unhideWhenUsed="1"/>
+    <w:lsdException w:name="Table Colorful 2" w:semiHidden="1" w:unhideWhenUsed="1"/>
+    <w:lsdException w:name="Table Colorful 3" w:semiHidden="1" w:unhideWhenUsed="1"/>
+    <w:lsdException w:name="Table Columns 1" w:semiHidden="1" w:unhideWhenUsed="1"/>
+    <w:lsdException w:name="Table Columns 2" w:semiHidden="1" w:unhideWhenUsed="1"/>
+    <w:lsdException w:name="Table Columns 3" w:semiHidden="1" w:unhideWhenUsed="1"/>
+    <w:lsdException w:name="Table Columns 4" w:semiHidden="1" w:unhideWhenUsed="1"/>
+    <w:lsdException w:name="Table Columns 5" w:semiHidden="1" w:unhideWhenUsed="1"/>
+    <w:lsdException w:name="Table Grid 1" w:semiHidden="1" w:unhideWhenUsed="1"/>
+    <w:lsdException w:name="Table Grid 2" w:semiHidden="1" w:unhideWhenUsed="1"/>
+    <w:lsdException w:name="Table Grid 3" w:semiHidden="1" w:unhideWhenUsed="1"/>
+    <w:lsdException w:name="Table Grid 4" w:semiHidden="1" w:unhideWhenUsed="1"/>
+    <w:lsdException w:name="Table Grid 5" w:semiHidden="1" w:unhideWhenUsed="1"/>
+    <w:lsdException w:name="Table Grid 6" w:semiHidden="1" w:unhideWhenUsed="1"/>
+    <w:lsdException w:name="Table Grid 7" w:semiHidden="1" w:unhideWhenUsed="1"/>
+    <w:lsdException w:name="Table Grid 8" w:semiHidden="1" w:unhideWhenUsed="1"/>
+    <w:lsdException w:name="Table List 1" w:semiHidden="1" w:unhideWhenUsed="1"/>
+    <w:lsdException w:name="Table List 2" w:semiHidden="1" w:unhideWhenUsed="1"/>
+    <w:lsdException w:name="Table List 3" w:semiHidden="1" w:unhideWhenUsed="1"/>
+    <w:lsdException w:name="Table List 4" w:semiHidden="1" w:unhideWhenUsed="1"/>
+    <w:lsdException w:name="Table List 5" w:semiHidden="1" w:unhideWhenUsed="1"/>
+    <w:lsdException w:name="Table List 6" w:semiHidden="1" w:unhideWhenUsed="1"/>
+    <w:lsdException w:name="Table List 7" w:semiHidden="1" w:unhideWhenUsed="1"/>
+    <w:lsdException w:name="Table List 8" w:semiHidden="1" w:unhideWhenUsed="1"/>
+    <w:lsdException w:name="Table 3D effects 1" w:semiHidden="1" w:unhideWhenUsed="1"/>
+    <w:lsdException w:name="Table 3D effects 2" w:semiHidden="1" w:unhideWhenUsed="1"/>
+    <w:lsdException w:name="Table 3D effects 3" w:semiHidden="1" w:unhideWhenUsed="1"/>
+    <w:lsdException w:name="Table Contemporary" w:semiHidden="1" w:unhideWhenUsed="1"/>
+    <w:lsdException w:name="Table Elegant" w:semiHidden="1" w:unhideWhenUsed="1"/>
+    <w:lsdException w:name="Table Professional" w:semiHidden="1" w:unhideWhenUsed="1"/>
+    <w:lsdException w:name="Table Subtle 1" w:semiHidden="1" w:unhideWhenUsed="1"/>
+    <w:lsdException w:name="Table Subtle 2" w:semiHidden="1" w:unhideWhenUsed="1"/>
+    <w:lsdException w:name="Table Web 1" w:semiHidden="1" w:unhideWhenUsed="1"/>
+    <w:lsdException w:name="Table Web 2" w:semiHidden="1" w:unhideWhenUsed="1"/>
+    <w:lsdException w:name="Table Web 3" w:semiHidden="1" w:unhideWhenUsed="1"/>
+    <w:lsdException w:name="Table Theme" w:semiHidden="1" w:unhideWhenUsed="1"/>
     <w:lsdException w:name="Placeholder Text" w:semiHidden="1" w:uiPriority="99"/>
     <w:lsdException w:name="No Spacing" w:uiPriority="1" w:qFormat="1"/>
     <w:lsdException w:name="Light Shading" w:uiPriority="60"/>
@@ -3686,11 +3825,15 @@
   </w:style>
   <w:style w:type="character" w:default="1" w:styleId="DefaultParagraphFont">
     <w:name w:val="Default Paragraph Font"/>
+    <w:uiPriority w:val="1"/>
     <w:semiHidden/>
+    <w:unhideWhenUsed/>
   </w:style>
   <w:style w:type="table" w:default="1" w:styleId="TableNormal">
     <w:name w:val="Normal Table"/>
+    <w:uiPriority w:val="99"/>
     <w:semiHidden/>
+    <w:unhideWhenUsed/>
     <w:tblPr>
       <w:tblInd w:w="0" w:type="dxa"/>
       <w:tblCellMar>
@@ -3703,7 +3846,9 @@
   </w:style>
   <w:style w:type="numbering" w:default="1" w:styleId="NoList">
     <w:name w:val="No List"/>
+    <w:uiPriority w:val="99"/>
     <w:semiHidden/>
+    <w:unhideWhenUsed/>
   </w:style>
   <w:style w:type="table" w:styleId="TableGrid">
     <w:name w:val="Table Grid"/>
@@ -3741,8 +3886,8 @@
       <w:lang w:eastAsia="en-US"/>
     </w:rPr>
   </w:style>
-  <w:style w:type="paragraph" w:styleId="MediumGrid1-Accent2">
-    <w:name w:val="Medium Grid 1 Accent 2"/>
+  <w:style w:type="paragraph" w:customStyle="1" w:styleId="MediumGrid1-Accent21">
+    <w:name w:val="Medium Grid 1 - Accent 21"/>
     <w:basedOn w:val="Normal"/>
     <w:uiPriority w:val="34"/>
     <w:qFormat/>

</xml_diff>